<commit_message>
Report did not commit first time for some reason. Here is Word Doc.
</commit_message>
<xml_diff>
--- a/Report/ECE 590 - ad424 - Lab 2 - Construct_Train_and_Optimize_Neural_Network_Models - Report.docx
+++ b/Report/ECE 590 - ad424 - Lab 2 - Construct_Train_and_Optimize_Neural_Network_Models - Report.docx
@@ -13,6 +13,8 @@
           <w:sz w:val="24"/>
         </w:rPr>
       </w:pPr>
+      <w:bookmarkStart w:id="0" w:name="_GoBack"/>
+      <w:bookmarkEnd w:id="0"/>
       <w:r>
         <w:rPr>
           <w:rFonts w:ascii="Times New Roman" w:hAnsi="Times New Roman" w:cs="Times New Roman"/>
@@ -282,27 +284,7 @@
             <w:bCs/>
             <w:sz w:val="24"/>
           </w:rPr>
-          <w:t>https://github.com/axd465/ECE590-Com</w:t>
-        </w:r>
-        <w:r>
-          <w:rPr>
-            <w:rStyle w:val="Hyperlink"/>
-            <w:rFonts w:ascii="Times New Roman" w:hAnsi="Times New Roman" w:cs="Times New Roman"/>
-            <w:b/>
-            <w:bCs/>
-            <w:sz w:val="24"/>
-          </w:rPr>
-          <w:t>p</w:t>
-        </w:r>
-        <w:r>
-          <w:rPr>
-            <w:rStyle w:val="Hyperlink"/>
-            <w:rFonts w:ascii="Times New Roman" w:hAnsi="Times New Roman" w:cs="Times New Roman"/>
-            <w:b/>
-            <w:bCs/>
-            <w:sz w:val="24"/>
-          </w:rPr>
-          <w:t>EngML-DL-Lab2</w:t>
+          <w:t>https://github.com/axd465/ECE590-CompEngML-DL-Lab2</w:t>
         </w:r>
       </w:hyperlink>
     </w:p>
@@ -6199,15 +6181,7 @@
           <w:sz w:val="24"/>
           <w:szCs w:val="24"/>
         </w:rPr>
-        <w:t xml:space="preserve">Initial Learning Rate of 0.01 and </w:t>
-      </w:r>
-      <w:r>
-        <w:rPr>
-          <w:rFonts w:ascii="Times New Roman" w:hAnsi="Times New Roman" w:cs="Times New Roman"/>
-          <w:sz w:val="24"/>
-          <w:szCs w:val="24"/>
-        </w:rPr>
-        <w:t>Decay = 0.25 every 2 epochs</w:t>
+        <w:t>Initial Learning Rate of 0.01 and Decay = 0.25 every 2 epochs</w:t>
       </w:r>
     </w:p>
     <w:p>
@@ -6908,7 +6882,6 @@
           <w:szCs w:val="24"/>
         </w:rPr>
       </w:pPr>
-      <w:bookmarkStart w:id="0" w:name="_GoBack"/>
       <w:r>
         <w:rPr>
           <w:noProof/>
@@ -6949,7 +6922,6 @@
           </wp:inline>
         </w:drawing>
       </w:r>
-      <w:bookmarkEnd w:id="0"/>
     </w:p>
     <w:sectPr>
       <w:headerReference w:type="default" r:id="rId65"/>
@@ -7075,7 +7047,7 @@
             <w:noProof/>
             <w:sz w:val="24"/>
           </w:rPr>
-          <w:t>3</w:t>
+          <w:t>22</w:t>
         </w:r>
         <w:r>
           <w:rPr>
@@ -8859,6 +8831,7 @@
   <w:style w:type="character" w:default="1" w:styleId="DefaultParagraphFont">
     <w:name w:val="Default Paragraph Font"/>
     <w:uiPriority w:val="1"/>
+    <w:semiHidden/>
     <w:unhideWhenUsed/>
   </w:style>
   <w:style w:type="table" w:default="1" w:styleId="TableNormal">

</xml_diff>